<commit_message>
git converts to pdf for presentation
</commit_message>
<xml_diff>
--- a/public/Documentatie/Mazeyar Rezai Ghavamabadi - afstudeerverslag - AO - N4.docx
+++ b/public/Documentatie/Mazeyar Rezai Ghavamabadi - afstudeerverslag - AO - N4.docx
@@ -12,7 +12,9 @@
         </w:rPr>
       </w:pPr>
       <w:bookmarkStart w:id="0" w:name="_Hlk483819353"/>
+      <w:bookmarkStart w:id="1" w:name="_GoBack"/>
       <w:bookmarkEnd w:id="0"/>
+      <w:bookmarkEnd w:id="1"/>
       <w:r>
         <w:rPr>
           <w:noProof/>
@@ -649,23 +651,23 @@
       <w:pPr>
         <w:pStyle w:val="Kop1"/>
       </w:pPr>
-      <w:bookmarkStart w:id="1" w:name="_Toc308078901"/>
-      <w:bookmarkStart w:id="2" w:name="_Toc374527310"/>
-      <w:bookmarkStart w:id="3" w:name="_Toc473477597"/>
-      <w:bookmarkStart w:id="4" w:name="_Toc473479823"/>
-      <w:bookmarkStart w:id="5" w:name="_Toc483817228"/>
-      <w:bookmarkStart w:id="6" w:name="_Toc483817344"/>
-      <w:bookmarkStart w:id="7" w:name="_Toc484094386"/>
+      <w:bookmarkStart w:id="2" w:name="_Toc308078901"/>
+      <w:bookmarkStart w:id="3" w:name="_Toc374527310"/>
+      <w:bookmarkStart w:id="4" w:name="_Toc473477597"/>
+      <w:bookmarkStart w:id="5" w:name="_Toc473479823"/>
+      <w:bookmarkStart w:id="6" w:name="_Toc483817228"/>
+      <w:bookmarkStart w:id="7" w:name="_Toc483817344"/>
+      <w:bookmarkStart w:id="8" w:name="_Toc484094386"/>
       <w:r>
         <w:t>Overzichtsblad</w:t>
       </w:r>
-      <w:bookmarkEnd w:id="1"/>
       <w:bookmarkEnd w:id="2"/>
       <w:bookmarkEnd w:id="3"/>
       <w:bookmarkEnd w:id="4"/>
       <w:bookmarkEnd w:id="5"/>
       <w:bookmarkEnd w:id="6"/>
       <w:bookmarkEnd w:id="7"/>
+      <w:bookmarkEnd w:id="8"/>
     </w:p>
     <w:p>
       <w:pPr>
@@ -1682,24 +1684,24 @@
       <w:pPr>
         <w:pStyle w:val="Kop1"/>
       </w:pPr>
-      <w:bookmarkStart w:id="8" w:name="_Toc308078902"/>
-      <w:bookmarkStart w:id="9" w:name="_Toc374527311"/>
-      <w:bookmarkStart w:id="10" w:name="_Toc473477598"/>
-      <w:bookmarkStart w:id="11" w:name="_Toc473479824"/>
-      <w:bookmarkStart w:id="12" w:name="_Toc483817229"/>
-      <w:bookmarkStart w:id="13" w:name="_Toc483817345"/>
-      <w:bookmarkStart w:id="14" w:name="_Toc484094387"/>
+      <w:bookmarkStart w:id="9" w:name="_Toc308078902"/>
+      <w:bookmarkStart w:id="10" w:name="_Toc374527311"/>
+      <w:bookmarkStart w:id="11" w:name="_Toc473477598"/>
+      <w:bookmarkStart w:id="12" w:name="_Toc473479824"/>
+      <w:bookmarkStart w:id="13" w:name="_Toc483817229"/>
+      <w:bookmarkStart w:id="14" w:name="_Toc483817345"/>
+      <w:bookmarkStart w:id="15" w:name="_Toc484094387"/>
       <w:r>
         <w:lastRenderedPageBreak/>
         <w:t>Voorwoord</w:t>
       </w:r>
-      <w:bookmarkEnd w:id="8"/>
       <w:bookmarkEnd w:id="9"/>
       <w:bookmarkEnd w:id="10"/>
       <w:bookmarkEnd w:id="11"/>
       <w:bookmarkEnd w:id="12"/>
       <w:bookmarkEnd w:id="13"/>
       <w:bookmarkEnd w:id="14"/>
+      <w:bookmarkEnd w:id="15"/>
     </w:p>
     <w:p>
       <w:pPr>
@@ -1808,14 +1810,14 @@
           <w:rFonts w:cs="Arial"/>
         </w:rPr>
       </w:pPr>
-      <w:bookmarkStart w:id="15" w:name="_Hlk483911140"/>
+      <w:bookmarkStart w:id="16" w:name="_Hlk483911140"/>
       <w:r>
         <w:rPr>
           <w:rFonts w:cs="Arial"/>
         </w:rPr>
         <w:t>H</w:t>
       </w:r>
-      <w:bookmarkStart w:id="16" w:name="_Hlk483910854"/>
+      <w:bookmarkStart w:id="17" w:name="_Hlk483910854"/>
       <w:r>
         <w:rPr>
           <w:rFonts w:cs="Arial"/>
@@ -1864,9 +1866,9 @@
         </w:rPr>
         <w:t xml:space="preserve"> te verlichten. Het idee was om hiervoor ICT technieken in te zetten. Ik heb hiervoor eerst gekeken welke werkzaamheden door met welke ICT technieken eenvoudiger gemaakt zouden kunnen worden.</w:t>
       </w:r>
-      <w:bookmarkEnd w:id="16"/>
-    </w:p>
-    <w:bookmarkEnd w:id="15"/>
+      <w:bookmarkEnd w:id="17"/>
+    </w:p>
+    <w:bookmarkEnd w:id="16"/>
     <w:p>
       <w:pPr>
         <w:tabs>
@@ -1987,8 +1989,8 @@
       </w:r>
     </w:p>
     <w:p>
-      <w:bookmarkStart w:id="17" w:name="_Toc483817230"/>
-      <w:bookmarkStart w:id="18" w:name="_Toc483817346"/>
+      <w:bookmarkStart w:id="18" w:name="_Toc483817230"/>
+      <w:bookmarkStart w:id="19" w:name="_Toc483817346"/>
       <w:r>
         <w:rPr>
           <w:b/>
@@ -1998,8 +2000,8 @@
         <w:lastRenderedPageBreak/>
         <w:t>Inhoudsopgave</w:t>
       </w:r>
-      <w:bookmarkEnd w:id="17"/>
       <w:bookmarkEnd w:id="18"/>
+      <w:bookmarkEnd w:id="19"/>
     </w:p>
     <w:p>
       <w:pPr>
@@ -5078,15 +5080,15 @@
       <w:pPr>
         <w:pStyle w:val="Kop1"/>
       </w:pPr>
-      <w:bookmarkStart w:id="19" w:name="_Toc483817231"/>
-      <w:bookmarkStart w:id="20" w:name="_Toc483817347"/>
-      <w:bookmarkStart w:id="21" w:name="_Toc484094388"/>
+      <w:bookmarkStart w:id="20" w:name="_Toc483817231"/>
+      <w:bookmarkStart w:id="21" w:name="_Toc483817347"/>
+      <w:bookmarkStart w:id="22" w:name="_Toc484094388"/>
       <w:r>
         <w:t>Samenvatting</w:t>
       </w:r>
-      <w:bookmarkEnd w:id="19"/>
       <w:bookmarkEnd w:id="20"/>
       <w:bookmarkEnd w:id="21"/>
+      <w:bookmarkEnd w:id="22"/>
     </w:p>
     <w:p>
       <w:pPr>
@@ -5243,7 +5245,7 @@
       <w:pPr>
         <w:pStyle w:val="Kop1"/>
       </w:pPr>
-      <w:bookmarkStart w:id="22" w:name="_Toc484094389"/>
+      <w:bookmarkStart w:id="23" w:name="_Toc484094389"/>
       <w:r>
         <w:rPr>
           <w:lang w:val="nl-NL"/>
@@ -5251,7 +5253,7 @@
         <w:lastRenderedPageBreak/>
         <w:t>Inleiding</w:t>
       </w:r>
-      <w:bookmarkEnd w:id="22"/>
+      <w:bookmarkEnd w:id="23"/>
     </w:p>
     <w:p>
       <w:r>
@@ -5358,22 +5360,22 @@
       <w:pPr>
         <w:pStyle w:val="Kop1"/>
       </w:pPr>
-      <w:bookmarkStart w:id="23" w:name="_Toc483817232"/>
-      <w:bookmarkStart w:id="24" w:name="_Toc483817348"/>
-      <w:bookmarkStart w:id="25" w:name="_Toc484094390"/>
+      <w:bookmarkStart w:id="24" w:name="_Toc483817232"/>
+      <w:bookmarkStart w:id="25" w:name="_Toc483817348"/>
+      <w:bookmarkStart w:id="26" w:name="_Toc484094390"/>
       <w:r>
         <w:lastRenderedPageBreak/>
         <w:t>Applicatie Ontwerpen</w:t>
       </w:r>
-      <w:bookmarkStart w:id="26" w:name="_Toc374527315"/>
-      <w:bookmarkStart w:id="27" w:name="_Toc473477602"/>
-      <w:bookmarkStart w:id="28" w:name="_Toc473479828"/>
-      <w:bookmarkEnd w:id="23"/>
+      <w:bookmarkStart w:id="27" w:name="_Toc374527315"/>
+      <w:bookmarkStart w:id="28" w:name="_Toc473477602"/>
+      <w:bookmarkStart w:id="29" w:name="_Toc473479828"/>
       <w:bookmarkEnd w:id="24"/>
       <w:bookmarkEnd w:id="25"/>
       <w:bookmarkEnd w:id="26"/>
       <w:bookmarkEnd w:id="27"/>
       <w:bookmarkEnd w:id="28"/>
+      <w:bookmarkEnd w:id="29"/>
     </w:p>
     <w:p>
       <w:pPr>
@@ -5383,9 +5385,9 @@
           <w:lang w:val="nl-NL"/>
         </w:rPr>
       </w:pPr>
-      <w:bookmarkStart w:id="29" w:name="_Toc483817233"/>
-      <w:bookmarkStart w:id="30" w:name="_Toc483817349"/>
-      <w:bookmarkStart w:id="31" w:name="_Toc484094391"/>
+      <w:bookmarkStart w:id="30" w:name="_Toc483817233"/>
+      <w:bookmarkStart w:id="31" w:name="_Toc483817349"/>
+      <w:bookmarkStart w:id="32" w:name="_Toc484094391"/>
       <w:r>
         <w:rPr>
           <w:rFonts w:eastAsia="Calibri"/>
@@ -5393,9 +5395,9 @@
         </w:rPr>
         <w:t>Informatiebehoefte vaststellen</w:t>
       </w:r>
-      <w:bookmarkEnd w:id="29"/>
       <w:bookmarkEnd w:id="30"/>
       <w:bookmarkEnd w:id="31"/>
+      <w:bookmarkEnd w:id="32"/>
     </w:p>
     <w:p>
       <w:pPr>
@@ -5638,7 +5640,7 @@
                                 <w:szCs w:val="16"/>
                               </w:rPr>
                             </w:pPr>
-                            <w:bookmarkStart w:id="32" w:name="_Ref482819732"/>
+                            <w:bookmarkStart w:id="33" w:name="_Ref482819732"/>
                             <w:r>
                               <w:rPr>
                                 <w:sz w:val="16"/>
@@ -5689,7 +5691,7 @@
                               </w:rPr>
                               <w:t>-Organogram Examenorganisatie</w:t>
                             </w:r>
-                            <w:bookmarkEnd w:id="32"/>
+                            <w:bookmarkEnd w:id="33"/>
                           </w:p>
                         </w:txbxContent>
                       </wps:txbx>
@@ -5725,7 +5727,7 @@
                           <w:szCs w:val="16"/>
                         </w:rPr>
                       </w:pPr>
-                      <w:bookmarkStart w:id="33" w:name="_Ref482819732"/>
+                      <w:bookmarkStart w:id="34" w:name="_Ref482819732"/>
                       <w:r>
                         <w:rPr>
                           <w:sz w:val="16"/>
@@ -5776,7 +5778,7 @@
                         </w:rPr>
                         <w:t>-Organogram Examenorganisatie</w:t>
                       </w:r>
-                      <w:bookmarkEnd w:id="33"/>
+                      <w:bookmarkEnd w:id="34"/>
                     </w:p>
                   </w:txbxContent>
                 </v:textbox>
@@ -5860,9 +5862,9 @@
           <w:lang w:val="nl-NL"/>
         </w:rPr>
       </w:pPr>
-      <w:bookmarkStart w:id="34" w:name="_Toc483817234"/>
-      <w:bookmarkStart w:id="35" w:name="_Toc483817350"/>
-      <w:bookmarkStart w:id="36" w:name="_Toc484094392"/>
+      <w:bookmarkStart w:id="35" w:name="_Toc483817234"/>
+      <w:bookmarkStart w:id="36" w:name="_Toc483817350"/>
+      <w:bookmarkStart w:id="37" w:name="_Toc484094392"/>
       <w:r>
         <w:rPr>
           <w:lang w:val="nl-NL"/>
@@ -5870,9 +5872,9 @@
         <w:lastRenderedPageBreak/>
         <w:t>Plan van aanpak maken</w:t>
       </w:r>
-      <w:bookmarkEnd w:id="34"/>
       <w:bookmarkEnd w:id="35"/>
       <w:bookmarkEnd w:id="36"/>
+      <w:bookmarkEnd w:id="37"/>
     </w:p>
     <w:p>
       <w:pPr>
@@ -5883,19 +5885,19 @@
         </w:numPr>
         <w:ind w:left="360"/>
       </w:pPr>
-      <w:bookmarkStart w:id="37" w:name="_Toc483817235"/>
-      <w:bookmarkStart w:id="38" w:name="_Toc483817351"/>
-      <w:bookmarkStart w:id="39" w:name="_Ref484006434"/>
-      <w:bookmarkStart w:id="40" w:name="_Ref484006445"/>
-      <w:bookmarkStart w:id="41" w:name="_Toc484094393"/>
+      <w:bookmarkStart w:id="38" w:name="_Toc483817235"/>
+      <w:bookmarkStart w:id="39" w:name="_Toc483817351"/>
+      <w:bookmarkStart w:id="40" w:name="_Ref484006434"/>
+      <w:bookmarkStart w:id="41" w:name="_Ref484006445"/>
+      <w:bookmarkStart w:id="42" w:name="_Toc484094393"/>
       <w:r>
         <w:t>Doelstelling</w:t>
       </w:r>
-      <w:bookmarkEnd w:id="37"/>
       <w:bookmarkEnd w:id="38"/>
       <w:bookmarkEnd w:id="39"/>
       <w:bookmarkEnd w:id="40"/>
       <w:bookmarkEnd w:id="41"/>
+      <w:bookmarkEnd w:id="42"/>
       <w:r>
         <w:t xml:space="preserve"> </w:t>
       </w:r>
@@ -5941,15 +5943,15 @@
         </w:numPr>
         <w:ind w:left="360"/>
       </w:pPr>
-      <w:bookmarkStart w:id="42" w:name="_Toc483817236"/>
-      <w:bookmarkStart w:id="43" w:name="_Toc483817352"/>
-      <w:bookmarkStart w:id="44" w:name="_Toc484094394"/>
+      <w:bookmarkStart w:id="43" w:name="_Toc483817236"/>
+      <w:bookmarkStart w:id="44" w:name="_Toc483817352"/>
+      <w:bookmarkStart w:id="45" w:name="_Toc484094394"/>
       <w:r>
         <w:t>De Probleemstelling</w:t>
       </w:r>
-      <w:bookmarkEnd w:id="42"/>
       <w:bookmarkEnd w:id="43"/>
       <w:bookmarkEnd w:id="44"/>
+      <w:bookmarkEnd w:id="45"/>
     </w:p>
     <w:p>
       <w:r>
@@ -6014,7 +6016,7 @@
           <w:numId w:val="18"/>
         </w:numPr>
       </w:pPr>
-      <w:bookmarkStart w:id="45" w:name="_Hlk484002995"/>
+      <w:bookmarkStart w:id="46" w:name="_Hlk484002995"/>
       <w:r>
         <w:rPr>
           <w:i/>
@@ -6034,16 +6036,16 @@
         </w:numPr>
         <w:ind w:left="360"/>
       </w:pPr>
-      <w:bookmarkStart w:id="46" w:name="_Toc483817237"/>
-      <w:bookmarkStart w:id="47" w:name="_Toc483817353"/>
-      <w:bookmarkStart w:id="48" w:name="_Toc484094395"/>
-      <w:bookmarkEnd w:id="45"/>
+      <w:bookmarkStart w:id="47" w:name="_Toc483817237"/>
+      <w:bookmarkStart w:id="48" w:name="_Toc483817353"/>
+      <w:bookmarkStart w:id="49" w:name="_Toc484094395"/>
+      <w:bookmarkEnd w:id="46"/>
       <w:r>
         <w:t>De Werkwijzen</w:t>
       </w:r>
-      <w:bookmarkEnd w:id="46"/>
       <w:bookmarkEnd w:id="47"/>
       <w:bookmarkEnd w:id="48"/>
+      <w:bookmarkEnd w:id="49"/>
     </w:p>
     <w:p>
       <w:r>
@@ -6091,19 +6093,19 @@
       <w:r>
         <w:br w:type="page"/>
       </w:r>
-      <w:bookmarkStart w:id="49" w:name="_Toc483817238"/>
-      <w:bookmarkStart w:id="50" w:name="_Toc483817354"/>
-      <w:bookmarkStart w:id="51" w:name="_Toc484094396"/>
+      <w:bookmarkStart w:id="50" w:name="_Toc483817238"/>
+      <w:bookmarkStart w:id="51" w:name="_Toc483817354"/>
+      <w:bookmarkStart w:id="52" w:name="_Toc484094396"/>
       <w:r>
         <w:lastRenderedPageBreak/>
         <w:t>Realiseren Applicatie</w:t>
       </w:r>
-      <w:bookmarkStart w:id="52" w:name="_Toc374527319"/>
-      <w:bookmarkStart w:id="53" w:name="_Toc473477606"/>
-      <w:bookmarkStart w:id="54" w:name="_Toc473479832"/>
-      <w:bookmarkEnd w:id="49"/>
+      <w:bookmarkStart w:id="53" w:name="_Toc374527319"/>
+      <w:bookmarkStart w:id="54" w:name="_Toc473477606"/>
+      <w:bookmarkStart w:id="55" w:name="_Toc473479832"/>
       <w:bookmarkEnd w:id="50"/>
       <w:bookmarkEnd w:id="51"/>
+      <w:bookmarkEnd w:id="52"/>
     </w:p>
     <w:p>
       <w:pPr>
@@ -6112,21 +6114,21 @@
           <w:lang w:val="nl-NL"/>
         </w:rPr>
       </w:pPr>
-      <w:bookmarkStart w:id="55" w:name="_Toc483817239"/>
-      <w:bookmarkStart w:id="56" w:name="_Toc483817355"/>
-      <w:bookmarkStart w:id="57" w:name="_Toc484094397"/>
+      <w:bookmarkStart w:id="56" w:name="_Toc483817239"/>
+      <w:bookmarkStart w:id="57" w:name="_Toc483817355"/>
+      <w:bookmarkStart w:id="58" w:name="_Toc484094397"/>
       <w:r>
         <w:rPr>
           <w:lang w:val="nl-NL"/>
         </w:rPr>
         <w:t>Gegevensverzameling aanleggen</w:t>
       </w:r>
-      <w:bookmarkEnd w:id="52"/>
       <w:bookmarkEnd w:id="53"/>
       <w:bookmarkEnd w:id="54"/>
       <w:bookmarkEnd w:id="55"/>
       <w:bookmarkEnd w:id="56"/>
       <w:bookmarkEnd w:id="57"/>
+      <w:bookmarkEnd w:id="58"/>
     </w:p>
     <w:p>
       <w:pPr>
@@ -6161,15 +6163,15 @@
           <w:numId w:val="20"/>
         </w:numPr>
       </w:pPr>
-      <w:bookmarkStart w:id="58" w:name="_Toc483817240"/>
-      <w:bookmarkStart w:id="59" w:name="_Toc483817356"/>
-      <w:bookmarkStart w:id="60" w:name="_Toc484094398"/>
+      <w:bookmarkStart w:id="59" w:name="_Toc483817240"/>
+      <w:bookmarkStart w:id="60" w:name="_Toc483817356"/>
+      <w:bookmarkStart w:id="61" w:name="_Toc484094398"/>
       <w:r>
         <w:t>Logica Schetsen</w:t>
       </w:r>
-      <w:bookmarkEnd w:id="58"/>
       <w:bookmarkEnd w:id="59"/>
       <w:bookmarkEnd w:id="60"/>
+      <w:bookmarkEnd w:id="61"/>
       <w:r>
         <w:t xml:space="preserve"> </w:t>
       </w:r>
@@ -6298,8 +6300,8 @@
           <w:szCs w:val="24"/>
         </w:rPr>
       </w:pPr>
-      <w:bookmarkStart w:id="61" w:name="_Toc483817241"/>
-      <w:bookmarkStart w:id="62" w:name="_Toc483817357"/>
+      <w:bookmarkStart w:id="62" w:name="_Toc483817241"/>
+      <w:bookmarkStart w:id="63" w:name="_Toc483817357"/>
       <w:r>
         <w:br w:type="page"/>
       </w:r>
@@ -6312,14 +6314,14 @@
           <w:numId w:val="20"/>
         </w:numPr>
       </w:pPr>
-      <w:bookmarkStart w:id="63" w:name="_Toc484094399"/>
+      <w:bookmarkStart w:id="64" w:name="_Toc484094399"/>
       <w:r>
         <w:lastRenderedPageBreak/>
         <w:t>Toegankelijkheid</w:t>
       </w:r>
-      <w:bookmarkEnd w:id="61"/>
       <w:bookmarkEnd w:id="62"/>
       <w:bookmarkEnd w:id="63"/>
+      <w:bookmarkEnd w:id="64"/>
     </w:p>
     <w:p>
       <w:r>
@@ -6367,9 +6369,9 @@
           <w:lang w:val="nl-NL"/>
         </w:rPr>
       </w:pPr>
-      <w:bookmarkStart w:id="64" w:name="_Toc483817243"/>
-      <w:bookmarkStart w:id="65" w:name="_Toc483817359"/>
-      <w:bookmarkStart w:id="66" w:name="_Toc484094400"/>
+      <w:bookmarkStart w:id="65" w:name="_Toc483817243"/>
+      <w:bookmarkStart w:id="66" w:name="_Toc483817359"/>
+      <w:bookmarkStart w:id="67" w:name="_Toc484094400"/>
       <w:r>
         <w:rPr>
           <w:lang w:val="nl-NL"/>
@@ -6389,9 +6391,9 @@
         </w:rPr>
         <w:t>pplicatie</w:t>
       </w:r>
-      <w:bookmarkEnd w:id="64"/>
       <w:bookmarkEnd w:id="65"/>
       <w:bookmarkEnd w:id="66"/>
+      <w:bookmarkEnd w:id="67"/>
     </w:p>
     <w:p>
       <w:pPr>
@@ -6414,15 +6416,15 @@
           <w:numId w:val="22"/>
         </w:numPr>
       </w:pPr>
-      <w:bookmarkStart w:id="67" w:name="_Toc483817244"/>
-      <w:bookmarkStart w:id="68" w:name="_Toc483817360"/>
-      <w:bookmarkStart w:id="69" w:name="_Toc484094401"/>
+      <w:bookmarkStart w:id="68" w:name="_Toc483817244"/>
+      <w:bookmarkStart w:id="69" w:name="_Toc483817360"/>
+      <w:bookmarkStart w:id="70" w:name="_Toc484094401"/>
       <w:r>
         <w:t>Impactanalyse</w:t>
       </w:r>
-      <w:bookmarkEnd w:id="67"/>
       <w:bookmarkEnd w:id="68"/>
       <w:bookmarkEnd w:id="69"/>
+      <w:bookmarkEnd w:id="70"/>
       <w:r>
         <w:t xml:space="preserve"> </w:t>
       </w:r>
@@ -6579,15 +6581,15 @@
           <w:numId w:val="22"/>
         </w:numPr>
       </w:pPr>
-      <w:bookmarkStart w:id="70" w:name="_Toc483817245"/>
-      <w:bookmarkStart w:id="71" w:name="_Toc483817361"/>
-      <w:bookmarkStart w:id="72" w:name="_Toc484094402"/>
+      <w:bookmarkStart w:id="71" w:name="_Toc483817245"/>
+      <w:bookmarkStart w:id="72" w:name="_Toc483817361"/>
+      <w:bookmarkStart w:id="73" w:name="_Toc484094402"/>
       <w:r>
         <w:t>Realisatieproces</w:t>
       </w:r>
-      <w:bookmarkEnd w:id="70"/>
       <w:bookmarkEnd w:id="71"/>
       <w:bookmarkEnd w:id="72"/>
+      <w:bookmarkEnd w:id="73"/>
     </w:p>
     <w:p>
       <w:r>
@@ -6607,13 +6609,13 @@
       <w:pPr>
         <w:pStyle w:val="Kop4"/>
       </w:pPr>
-      <w:bookmarkStart w:id="73" w:name="_Toc483817362"/>
-      <w:bookmarkStart w:id="74" w:name="_Toc484094403"/>
+      <w:bookmarkStart w:id="74" w:name="_Toc483817362"/>
+      <w:bookmarkStart w:id="75" w:name="_Toc484094403"/>
       <w:r>
         <w:t>Laravel</w:t>
       </w:r>
-      <w:bookmarkEnd w:id="73"/>
       <w:bookmarkEnd w:id="74"/>
+      <w:bookmarkEnd w:id="75"/>
     </w:p>
     <w:p>
       <w:r>
@@ -6727,8 +6729,8 @@
       <w:pPr>
         <w:pStyle w:val="Kop4"/>
       </w:pPr>
-      <w:bookmarkStart w:id="75" w:name="_Toc483817363"/>
-      <w:bookmarkStart w:id="76" w:name="_Toc484094404"/>
+      <w:bookmarkStart w:id="76" w:name="_Toc483817363"/>
+      <w:bookmarkStart w:id="77" w:name="_Toc484094404"/>
       <w:r>
         <w:rPr>
           <w:noProof/>
@@ -6789,7 +6791,7 @@
                                 <w:rPr>
                                   <w:noProof/>
                                 </w:rPr>
-                                <w:t>4</w:t>
+                                <w:t>3</w:t>
                               </w:r>
                             </w:fldSimple>
                             <w:r>
@@ -6832,7 +6834,7 @@
                           <w:rPr>
                             <w:noProof/>
                           </w:rPr>
-                          <w:t>4</w:t>
+                          <w:t>3</w:t>
                         </w:r>
                       </w:fldSimple>
                       <w:r>
@@ -6883,8 +6885,8 @@
       <w:r>
         <w:t>MVC</w:t>
       </w:r>
-      <w:bookmarkEnd w:id="75"/>
       <w:bookmarkEnd w:id="76"/>
+      <w:bookmarkEnd w:id="77"/>
     </w:p>
     <w:p>
       <w:r>
@@ -7055,13 +7057,13 @@
       <w:pPr>
         <w:pStyle w:val="Kop4"/>
       </w:pPr>
-      <w:bookmarkStart w:id="77" w:name="_Toc483817364"/>
-      <w:bookmarkStart w:id="78" w:name="_Toc484094405"/>
+      <w:bookmarkStart w:id="78" w:name="_Toc483817364"/>
+      <w:bookmarkStart w:id="79" w:name="_Toc484094405"/>
       <w:r>
         <w:t>Object georiënteerd programmeren</w:t>
       </w:r>
-      <w:bookmarkEnd w:id="77"/>
       <w:bookmarkEnd w:id="78"/>
+      <w:bookmarkEnd w:id="79"/>
     </w:p>
     <w:p>
       <w:r>
@@ -7293,7 +7295,7 @@
           <w:sz w:val="22"/>
         </w:rPr>
       </w:pPr>
-      <w:bookmarkStart w:id="79" w:name="_Toc483817365"/>
+      <w:bookmarkStart w:id="80" w:name="_Toc483817365"/>
       <w:r>
         <w:br w:type="page"/>
       </w:r>
@@ -7302,13 +7304,13 @@
       <w:pPr>
         <w:pStyle w:val="Kop4"/>
       </w:pPr>
-      <w:bookmarkStart w:id="80" w:name="_Toc484094406"/>
+      <w:bookmarkStart w:id="81" w:name="_Toc484094406"/>
       <w:r>
         <w:lastRenderedPageBreak/>
         <w:t>Mutaties Opslaan</w:t>
       </w:r>
-      <w:bookmarkEnd w:id="79"/>
       <w:bookmarkEnd w:id="80"/>
+      <w:bookmarkEnd w:id="81"/>
     </w:p>
     <w:p>
       <w:r>
@@ -7361,8 +7363,8 @@
                                 <w:sz w:val="16"/>
                               </w:rPr>
                             </w:pPr>
-                            <w:bookmarkStart w:id="81" w:name="_Ref483228000"/>
-                            <w:bookmarkStart w:id="82" w:name="_Ref483227952"/>
+                            <w:bookmarkStart w:id="82" w:name="_Ref483228000"/>
+                            <w:bookmarkStart w:id="83" w:name="_Ref483227952"/>
                             <w:r>
                               <w:t xml:space="preserve">Figuur </w:t>
                             </w:r>
@@ -7371,14 +7373,14 @@
                                 <w:rPr>
                                   <w:noProof/>
                                 </w:rPr>
-                                <w:t>5</w:t>
+                                <w:t>4</w:t>
                               </w:r>
                             </w:fldSimple>
-                            <w:bookmarkEnd w:id="81"/>
+                            <w:bookmarkEnd w:id="82"/>
                             <w:r>
                               <w:t>-Object Assessoren</w:t>
                             </w:r>
-                            <w:bookmarkEnd w:id="82"/>
+                            <w:bookmarkEnd w:id="83"/>
                           </w:p>
                         </w:txbxContent>
                       </wps:txbx>
@@ -7407,8 +7409,8 @@
                           <w:sz w:val="16"/>
                         </w:rPr>
                       </w:pPr>
-                      <w:bookmarkStart w:id="83" w:name="_Ref483228000"/>
-                      <w:bookmarkStart w:id="84" w:name="_Ref483227952"/>
+                      <w:bookmarkStart w:id="84" w:name="_Ref483228000"/>
+                      <w:bookmarkStart w:id="85" w:name="_Ref483227952"/>
                       <w:r>
                         <w:t xml:space="preserve">Figuur </w:t>
                       </w:r>
@@ -7417,14 +7419,14 @@
                           <w:rPr>
                             <w:noProof/>
                           </w:rPr>
-                          <w:t>5</w:t>
+                          <w:t>4</w:t>
                         </w:r>
                       </w:fldSimple>
-                      <w:bookmarkEnd w:id="83"/>
+                      <w:bookmarkEnd w:id="84"/>
                       <w:r>
                         <w:t>-Object Assessoren</w:t>
                       </w:r>
-                      <w:bookmarkEnd w:id="84"/>
+                      <w:bookmarkEnd w:id="85"/>
                     </w:p>
                   </w:txbxContent>
                 </v:textbox>
@@ -7538,13 +7540,13 @@
       <w:pPr>
         <w:pStyle w:val="Kop4"/>
       </w:pPr>
-      <w:bookmarkStart w:id="85" w:name="_Toc483817366"/>
-      <w:bookmarkStart w:id="86" w:name="_Toc484094407"/>
+      <w:bookmarkStart w:id="86" w:name="_Toc483817366"/>
+      <w:bookmarkStart w:id="87" w:name="_Toc484094407"/>
       <w:r>
         <w:t>Pagina structuur ontwerpen</w:t>
       </w:r>
-      <w:bookmarkEnd w:id="85"/>
       <w:bookmarkEnd w:id="86"/>
+      <w:bookmarkEnd w:id="87"/>
     </w:p>
     <w:p>
       <w:r>
@@ -7633,13 +7635,13 @@
       <w:pPr>
         <w:pStyle w:val="Kop4"/>
       </w:pPr>
-      <w:bookmarkStart w:id="87" w:name="_Toc483817367"/>
-      <w:bookmarkStart w:id="88" w:name="_Toc484094408"/>
+      <w:bookmarkStart w:id="88" w:name="_Toc483817367"/>
+      <w:bookmarkStart w:id="89" w:name="_Toc484094408"/>
       <w:r>
         <w:t>Toegepaste Programmeertalen</w:t>
       </w:r>
-      <w:bookmarkEnd w:id="87"/>
       <w:bookmarkEnd w:id="88"/>
+      <w:bookmarkEnd w:id="89"/>
       <w:r>
         <w:t xml:space="preserve"> </w:t>
       </w:r>
@@ -7751,7 +7753,7 @@
                                 <w:sz w:val="16"/>
                               </w:rPr>
                             </w:pPr>
-                            <w:bookmarkStart w:id="89" w:name="_Ref483309596"/>
+                            <w:bookmarkStart w:id="90" w:name="_Ref483309596"/>
                             <w:r>
                               <w:t xml:space="preserve">Figuur </w:t>
                             </w:r>
@@ -7760,10 +7762,10 @@
                                 <w:rPr>
                                   <w:noProof/>
                                 </w:rPr>
-                                <w:t>7</w:t>
+                                <w:t>5</w:t>
                               </w:r>
                             </w:fldSimple>
-                            <w:bookmarkEnd w:id="89"/>
+                            <w:bookmarkEnd w:id="90"/>
                             <w:r>
                               <w:t>-HTML pagina opmaak</w:t>
                             </w:r>
@@ -7801,7 +7803,7 @@
                           <w:sz w:val="16"/>
                         </w:rPr>
                       </w:pPr>
-                      <w:bookmarkStart w:id="90" w:name="_Ref483309596"/>
+                      <w:bookmarkStart w:id="91" w:name="_Ref483309596"/>
                       <w:r>
                         <w:t xml:space="preserve">Figuur </w:t>
                       </w:r>
@@ -7810,10 +7812,10 @@
                           <w:rPr>
                             <w:noProof/>
                           </w:rPr>
-                          <w:t>7</w:t>
+                          <w:t>5</w:t>
                         </w:r>
                       </w:fldSimple>
-                      <w:bookmarkEnd w:id="90"/>
+                      <w:bookmarkEnd w:id="91"/>
                       <w:r>
                         <w:t>-HTML pagina opmaak</w:t>
                       </w:r>
@@ -7875,7 +7877,7 @@
                                 <w:sz w:val="16"/>
                               </w:rPr>
                             </w:pPr>
-                            <w:bookmarkStart w:id="91" w:name="_Ref483309765"/>
+                            <w:bookmarkStart w:id="92" w:name="_Ref483309765"/>
                             <w:r>
                               <w:t xml:space="preserve">Figuur </w:t>
                             </w:r>
@@ -7887,7 +7889,7 @@
                                 <w:t>6</w:t>
                               </w:r>
                             </w:fldSimple>
-                            <w:bookmarkEnd w:id="91"/>
+                            <w:bookmarkEnd w:id="92"/>
                             <w:r>
                               <w:t>-Resultaat van HTML opmaak</w:t>
                             </w:r>
@@ -7925,7 +7927,7 @@
                           <w:sz w:val="16"/>
                         </w:rPr>
                       </w:pPr>
-                      <w:bookmarkStart w:id="92" w:name="_Ref483309765"/>
+                      <w:bookmarkStart w:id="93" w:name="_Ref483309765"/>
                       <w:r>
                         <w:t xml:space="preserve">Figuur </w:t>
                       </w:r>
@@ -7937,7 +7939,7 @@
                           <w:t>6</w:t>
                         </w:r>
                       </w:fldSimple>
-                      <w:bookmarkEnd w:id="92"/>
+                      <w:bookmarkEnd w:id="93"/>
                       <w:r>
                         <w:t>-Resultaat van HTML opmaak</w:t>
                       </w:r>
@@ -8214,31 +8216,31 @@
         <w:rPr>
           <w:noProof/>
         </w:rPr>
+        <w:t>7</w:t>
+      </w:r>
+      <w:r>
+        <w:fldChar w:fldCharType="end"/>
+      </w:r>
+      <w:r>
+        <w:t xml:space="preserve"> en </w:t>
+      </w:r>
+      <w:r>
+        <w:fldChar w:fldCharType="begin"/>
+      </w:r>
+      <w:r>
+        <w:instrText xml:space="preserve"> REF _Ref483309765 \h </w:instrText>
+      </w:r>
+      <w:r>
+        <w:fldChar w:fldCharType="separate"/>
+      </w:r>
+      <w:r>
+        <w:t xml:space="preserve">Figuur </w:t>
+      </w:r>
+      <w:r>
+        <w:rPr>
+          <w:noProof/>
+        </w:rPr>
         <w:t>6</w:t>
-      </w:r>
-      <w:r>
-        <w:fldChar w:fldCharType="end"/>
-      </w:r>
-      <w:r>
-        <w:t xml:space="preserve"> en </w:t>
-      </w:r>
-      <w:r>
-        <w:fldChar w:fldCharType="begin"/>
-      </w:r>
-      <w:r>
-        <w:instrText xml:space="preserve"> REF _Ref483309765 \h </w:instrText>
-      </w:r>
-      <w:r>
-        <w:fldChar w:fldCharType="separate"/>
-      </w:r>
-      <w:r>
-        <w:t xml:space="preserve">Figuur </w:t>
-      </w:r>
-      <w:r>
-        <w:rPr>
-          <w:noProof/>
-        </w:rPr>
-        <w:t>7</w:t>
       </w:r>
       <w:r>
         <w:fldChar w:fldCharType="end"/>
@@ -8422,13 +8424,13 @@
       <w:pPr>
         <w:pStyle w:val="Kop4"/>
       </w:pPr>
-      <w:bookmarkStart w:id="93" w:name="_Toc483817368"/>
-      <w:bookmarkStart w:id="94" w:name="_Toc484094409"/>
+      <w:bookmarkStart w:id="94" w:name="_Toc483817368"/>
+      <w:bookmarkStart w:id="95" w:name="_Toc484094409"/>
       <w:r>
         <w:t>Toekomstig programmeren</w:t>
       </w:r>
-      <w:bookmarkEnd w:id="93"/>
       <w:bookmarkEnd w:id="94"/>
+      <w:bookmarkEnd w:id="95"/>
       <w:r>
         <w:t xml:space="preserve"> </w:t>
       </w:r>
@@ -8566,7 +8568,7 @@
                                 <w:rPr>
                                   <w:noProof/>
                                 </w:rPr>
-                                <w:t>8</w:t>
+                                <w:t>7</w:t>
                               </w:r>
                             </w:fldSimple>
                             <w:r>
@@ -8608,7 +8610,7 @@
                           <w:rPr>
                             <w:noProof/>
                           </w:rPr>
-                          <w:t>8</w:t>
+                          <w:t>7</w:t>
                         </w:r>
                       </w:fldSimple>
                       <w:r>
@@ -8680,7 +8682,7 @@
                                 <w:rPr>
                                   <w:noProof/>
                                 </w:rPr>
-                                <w:t>9</w:t>
+                                <w:t>8</w:t>
                               </w:r>
                             </w:fldSimple>
                             <w:r>
@@ -8722,7 +8724,7 @@
                           <w:rPr>
                             <w:noProof/>
                           </w:rPr>
-                          <w:t>9</w:t>
+                          <w:t>8</w:t>
                         </w:r>
                       </w:fldSimple>
                       <w:r>
@@ -9192,7 +9194,7 @@
                                 <w:rPr>
                                   <w:noProof/>
                                 </w:rPr>
-                                <w:t>10</w:t>
+                                <w:t>9</w:t>
                               </w:r>
                             </w:fldSimple>
                             <w:r>
@@ -9240,7 +9242,7 @@
                           <w:rPr>
                             <w:noProof/>
                           </w:rPr>
-                          <w:t>10</w:t>
+                          <w:t>9</w:t>
                         </w:r>
                       </w:fldSimple>
                       <w:r>
@@ -9301,8 +9303,8 @@
       <w:r>
         <w:t xml:space="preserve"> </w:t>
       </w:r>
-      <w:bookmarkStart w:id="95" w:name="_Toc483817246"/>
-      <w:bookmarkStart w:id="96" w:name="_Toc483817369"/>
+      <w:bookmarkStart w:id="96" w:name="_Toc483817246"/>
+      <w:bookmarkStart w:id="97" w:name="_Toc483817369"/>
     </w:p>
     <w:p>
       <w:pPr>
@@ -9333,14 +9335,14 @@
           <w:lang w:eastAsia="en-US"/>
         </w:rPr>
       </w:pPr>
-      <w:bookmarkStart w:id="97" w:name="_Toc484094410"/>
+      <w:bookmarkStart w:id="98" w:name="_Toc484094410"/>
       <w:r>
         <w:lastRenderedPageBreak/>
         <w:t>Testen applicatie</w:t>
       </w:r>
-      <w:bookmarkEnd w:id="95"/>
       <w:bookmarkEnd w:id="96"/>
       <w:bookmarkEnd w:id="97"/>
+      <w:bookmarkEnd w:id="98"/>
     </w:p>
     <w:p>
       <w:pPr>
@@ -9359,15 +9361,15 @@
       <w:pPr>
         <w:pStyle w:val="Kop3"/>
       </w:pPr>
-      <w:bookmarkStart w:id="98" w:name="_Toc483817247"/>
-      <w:bookmarkStart w:id="99" w:name="_Toc483817370"/>
-      <w:bookmarkStart w:id="100" w:name="_Toc484094411"/>
+      <w:bookmarkStart w:id="99" w:name="_Toc483817247"/>
+      <w:bookmarkStart w:id="100" w:name="_Toc483817370"/>
+      <w:bookmarkStart w:id="101" w:name="_Toc484094411"/>
       <w:r>
         <w:t>Testproces</w:t>
       </w:r>
-      <w:bookmarkEnd w:id="98"/>
       <w:bookmarkEnd w:id="99"/>
       <w:bookmarkEnd w:id="100"/>
+      <w:bookmarkEnd w:id="101"/>
     </w:p>
     <w:p>
       <w:r>
@@ -9471,6 +9473,17 @@
     </w:p>
     <w:p>
       <w:r>
+        <w:t>De inhoudelijke en technische veranderingen kunnen worden teruggevonden in de Git commit log van het project deze log word voortdurend aangevuld met nieuwe gegevens als er nieuwe ontwikkelingen plaatsvinden of wanneer er in dit geval tijdens de testfase functionaliteiten aangepast moeten worden</w:t>
+      </w:r>
+      <w:r>
+        <w:t xml:space="preserve"> en dus veranderingen plaatsvinden</w:t>
+      </w:r>
+      <w:r>
+        <w:t xml:space="preserve"> (zie bijlage Git Testfase).</w:t>
+      </w:r>
+    </w:p>
+    <w:p>
+      <w:r>
         <w:t>Deze testfase heeft zich afgespeeld tussen 20-03-2017 en 26-03-2017. Tijdens deze testfase heeft de ontwikkelaar de opdrachtgever geadviseerd om de ontwikkeling van de tool te parkeren totdat de tool succesvol uit de test komt. In de testperiode hebben de test gebruikers gevonden fouten genoteerd en aangegeven aan de ontwikkelaar. Deze fouten heeft de ontwikkelaar moeten oplossen totdat</w:t>
       </w:r>
       <w:r>
@@ -9538,8 +9551,6 @@
       <w:r>
         <w:t>u</w:t>
       </w:r>
-      <w:bookmarkStart w:id="101" w:name="_GoBack"/>
-      <w:bookmarkEnd w:id="101"/>
       <w:r>
         <w:t>rings)gereedschap in handen geeft.</w:t>
       </w:r>
@@ -11011,7 +11022,7 @@
         <w:rStyle w:val="Paginanummer"/>
         <w:noProof/>
       </w:rPr>
-      <w:t>21</w:t>
+      <w:t>20</w:t>
     </w:r>
     <w:r>
       <w:rPr>
@@ -27985,7 +27996,7 @@
 </file>
 
 <file path=customXml/itemProps2.xml><?xml version="1.0" encoding="utf-8"?>
-<ds:datastoreItem xmlns:ds="http://schemas.openxmlformats.org/officeDocument/2006/customXml" ds:itemID="{8E26FA18-85D5-4D7C-AAAB-186B61F9366D}">
+<ds:datastoreItem xmlns:ds="http://schemas.openxmlformats.org/officeDocument/2006/customXml" ds:itemID="{DE8798C2-5FFC-426C-80E8-8ADF662F9006}">
   <ds:schemaRefs>
     <ds:schemaRef ds:uri="http://schemas.openxmlformats.org/officeDocument/2006/bibliography"/>
   </ds:schemaRefs>

</xml_diff>